<commit_message>
Update draft (add table)
</commit_message>
<xml_diff>
--- a/document/note.docx
+++ b/document/note.docx
@@ -2,9 +2,6 @@
 <file path=word/document.xml><?xml version="1.0" encoding="utf-8"?>
 <w:document xmlns:wpc="http://schemas.microsoft.com/office/word/2010/wordprocessingCanvas" xmlns:cx="http://schemas.microsoft.com/office/drawing/2014/chartex" xmlns:cx1="http://schemas.microsoft.com/office/drawing/2015/9/8/chartex" xmlns:cx2="http://schemas.microsoft.com/office/drawing/2015/10/21/chartex" xmlns:cx3="http://schemas.microsoft.com/office/drawing/2016/5/9/chartex" xmlns:cx4="http://schemas.microsoft.com/office/drawing/2016/5/10/chartex" xmlns:cx5="http://schemas.microsoft.com/office/drawing/2016/5/11/chartex" xmlns:cx6="http://schemas.microsoft.com/office/drawing/2016/5/12/chartex" xmlns:cx7="http://schemas.microsoft.com/office/drawing/2016/5/13/chartex" xmlns:cx8="http://schemas.microsoft.com/office/drawing/2016/5/14/chartex" xmlns:mc="http://schemas.openxmlformats.org/markup-compatibility/2006" xmlns:aink="http://schemas.microsoft.com/office/drawing/2016/ink" xmlns:am3d="http://schemas.microsoft.com/office/drawing/2017/model3d" xmlns:o="urn:schemas-microsoft-com:office:office" xmlns:r="http://schemas.openxmlformats.org/officeDocument/2006/relationships" xmlns:m="http://schemas.openxmlformats.org/officeDocument/2006/math" xmlns:v="urn:schemas-microsoft-com:vml" xmlns:wp14="http://schemas.microsoft.com/office/word/2010/wordprocessingDrawing" xmlns:wp="http://schemas.openxmlformats.org/drawingml/2006/wordprocessingDrawing" xmlns:w10="urn:schemas-microsoft-com:office:word" xmlns:w="http://schemas.openxmlformats.org/wordprocessingml/2006/main" xmlns:w14="http://schemas.microsoft.com/office/word/2010/wordml" xmlns:w15="http://schemas.microsoft.com/office/word/2012/wordml" xmlns:w16cid="http://schemas.microsoft.com/office/word/2016/wordml/cid" xmlns:w16se="http://schemas.microsoft.com/office/word/2015/wordml/symex" xmlns:wpg="http://schemas.microsoft.com/office/word/2010/wordprocessingGroup" xmlns:wpi="http://schemas.microsoft.com/office/word/2010/wordprocessingInk" xmlns:wne="http://schemas.microsoft.com/office/word/2006/wordml" xmlns:wps="http://schemas.microsoft.com/office/word/2010/wordprocessingShape" mc:Ignorable="w14 w15 w16se w16cid wp14">
   <w:body>
-    <w:p/>
-    <w:p/>
-    <w:p/>
     <w:p>
       <w:pPr>
         <w:pStyle w:val="ListParagraph"/>
@@ -12,8 +9,14 @@
           <w:ilvl w:val="0"/>
           <w:numId w:val="2"/>
         </w:numPr>
-      </w:pPr>
-      <w:r>
+        <w:rPr>
+          <w:highlight w:val="darkGreen"/>
+        </w:rPr>
+      </w:pPr>
+      <w:r>
+        <w:rPr>
+          <w:highlight w:val="darkGreen"/>
+        </w:rPr>
         <w:t>Move prudent visualization to PR;</w:t>
       </w:r>
     </w:p>
@@ -36,8 +39,14 @@
           <w:ilvl w:val="0"/>
           <w:numId w:val="2"/>
         </w:numPr>
-      </w:pPr>
-      <w:r>
+        <w:rPr>
+          <w:highlight w:val="darkGreen"/>
+        </w:rPr>
+      </w:pPr>
+      <w:r>
+        <w:rPr>
+          <w:highlight w:val="darkGreen"/>
+        </w:rPr>
         <w:t>Figure 3: separate two graphs;</w:t>
       </w:r>
     </w:p>
@@ -50,7 +59,13 @@
         </w:numPr>
       </w:pPr>
       <w:r>
-        <w:t>Behavioral and memory learning function;</w:t>
+        <w:t xml:space="preserve">Behavioral and </w:t>
+      </w:r>
+      <w:r>
+        <w:rPr>
+          <w:highlight w:val="yellow"/>
+        </w:rPr>
+        <w:t>memory learning function;</w:t>
       </w:r>
     </w:p>
     <w:p>
@@ -60,17 +75,39 @@
           <w:ilvl w:val="0"/>
           <w:numId w:val="2"/>
         </w:numPr>
-      </w:pPr>
-      <w:r>
+        <w:rPr>
+          <w:highlight w:val="yellow"/>
+        </w:rPr>
+      </w:pPr>
+      <w:r>
+        <w:rPr>
+          <w:highlight w:val="yellow"/>
+        </w:rPr>
         <w:t>A table showing average and deviation</w:t>
       </w:r>
       <w:r>
+        <w:rPr>
+          <w:highlight w:val="yellow"/>
+        </w:rPr>
         <w:t xml:space="preserve"> for each TPS</w:t>
       </w:r>
-      <w:bookmarkStart w:id="0" w:name="_GoBack"/>
-      <w:bookmarkEnd w:id="0"/>
-      <w:r>
+      <w:r>
+        <w:rPr>
+          <w:highlight w:val="yellow"/>
+        </w:rPr>
         <w:t>;</w:t>
+      </w:r>
+      <w:r>
+        <w:rPr>
+          <w:highlight w:val="yellow"/>
+        </w:rPr>
+        <w:t xml:space="preserve"> </w:t>
+      </w:r>
+      <w:r>
+        <w:rPr>
+          <w:highlight w:val="yellow"/>
+        </w:rPr>
+        <w:t xml:space="preserve">We should present the miss risk and average waiting time for all strategies first, and then make comparisons via difference maps. </w:t>
       </w:r>
     </w:p>
     <w:p>
@@ -80,8 +117,14 @@
           <w:ilvl w:val="0"/>
           <w:numId w:val="2"/>
         </w:numPr>
-      </w:pPr>
-      <w:r>
+        <w:rPr>
+          <w:highlight w:val="green"/>
+        </w:rPr>
+      </w:pPr>
+      <w:r>
+        <w:rPr>
+          <w:highlight w:val="green"/>
+        </w:rPr>
         <w:t>Put difference after waiting time;</w:t>
       </w:r>
     </w:p>
@@ -92,8 +135,16 @@
           <w:ilvl w:val="0"/>
           <w:numId w:val="2"/>
         </w:numPr>
-      </w:pPr>
-      <w:r>
+        <w:rPr>
+          <w:color w:val="000000" w:themeColor="text1"/>
+          <w:highlight w:val="red"/>
+        </w:rPr>
+      </w:pPr>
+      <w:r>
+        <w:rPr>
+          <w:color w:val="000000" w:themeColor="text1"/>
+          <w:highlight w:val="red"/>
+        </w:rPr>
         <w:t>Figure 12: move static to the left;</w:t>
       </w:r>
     </w:p>
@@ -104,59 +155,58 @@
           <w:ilvl w:val="0"/>
           <w:numId w:val="2"/>
         </w:numPr>
-      </w:pPr>
-      <w:r>
-        <w:t>Variations: reliable ravel time;</w:t>
-      </w:r>
-    </w:p>
-    <w:p/>
+        <w:rPr>
+          <w:highlight w:val="green"/>
+        </w:rPr>
+      </w:pPr>
+      <w:r>
+        <w:rPr>
+          <w:highlight w:val="green"/>
+        </w:rPr>
+        <w:t xml:space="preserve">Variations: reliable </w:t>
+      </w:r>
+      <w:r>
+        <w:rPr>
+          <w:rFonts w:hint="eastAsia"/>
+          <w:highlight w:val="green"/>
+        </w:rPr>
+        <w:t>t</w:t>
+      </w:r>
+      <w:r>
+        <w:rPr>
+          <w:highlight w:val="green"/>
+        </w:rPr>
+        <w:t>ravel time;</w:t>
+      </w:r>
+    </w:p>
     <w:p>
       <w:pPr>
         <w:pStyle w:val="ListParagraph"/>
         <w:numPr>
           <w:ilvl w:val="0"/>
-          <w:numId w:val="3"/>
+          <w:numId w:val="2"/>
         </w:numPr>
-        <w:spacing w:after="0" w:line="240" w:lineRule="auto"/>
-        <w:contextualSpacing w:val="0"/>
-      </w:pPr>
-      <w:r>
+        <w:rPr>
+          <w:highlight w:val="darkGreen"/>
+        </w:rPr>
+      </w:pPr>
+      <w:r>
+        <w:rPr>
+          <w:highlight w:val="darkGreen"/>
+        </w:rPr>
         <w:t>Is omnipotent relaxation necessary?  It doesn’t seem to play an explicit role in the analysis and not be included.</w:t>
       </w:r>
     </w:p>
-    <w:p>
-      <w:r>
-        <w:t>I think so. It is like a basic benchmark of all TPS. Though we do not address it explicitly in the analysis, I think it should be there in the theory system.</w:t>
-      </w:r>
-    </w:p>
-    <w:p/>
     <w:p>
       <w:pPr>
         <w:pStyle w:val="ListParagraph"/>
         <w:numPr>
           <w:ilvl w:val="0"/>
-          <w:numId w:val="3"/>
+          <w:numId w:val="2"/>
         </w:numPr>
-        <w:spacing w:after="0" w:line="240" w:lineRule="auto"/>
-        <w:contextualSpacing w:val="0"/>
-      </w:pPr>
-      <w:r>
-        <w:t xml:space="preserve"> I think the PR optimal discussion should be included in the subsection on the PR strategy, and just call that strategy “PR.”</w:t>
-      </w:r>
-    </w:p>
-    <w:p>
-      <w:r>
-        <w:t>Some basic concepts in the TPS theory:</w:t>
-      </w:r>
-    </w:p>
-    <w:p>
-      <w:r>
-        <w:t xml:space="preserve">PR is a family. It contains infinite numbers of PR TPS. </w:t>
-      </w:r>
-    </w:p>
-    <w:p>
-      <w:r>
-        <w:t>PR optimal is a single TPS, which is the PR with minimal average waiting time.</w:t>
+      </w:pPr>
+      <w:r>
+        <w:t>How to arrange analysis part.</w:t>
       </w:r>
     </w:p>
     <w:p/>
@@ -165,46 +215,34 @@
         <w:pStyle w:val="ListParagraph"/>
         <w:numPr>
           <w:ilvl w:val="0"/>
-          <w:numId w:val="3"/>
+          <w:numId w:val="4"/>
         </w:numPr>
-        <w:spacing w:after="0" w:line="240" w:lineRule="auto"/>
-        <w:contextualSpacing w:val="0"/>
-      </w:pPr>
-      <w:r>
-        <w:t>We should present the miss risk and average waiting time for all strategies first, and then make comparisons via difference maps.</w:t>
-      </w:r>
-    </w:p>
-    <w:p>
-      <w:r>
-        <w:t>Yes I agree.</w:t>
-      </w:r>
-    </w:p>
-    <w:p/>
+      </w:pPr>
+      <w:r>
+        <w:t>Calculate all deviation</w:t>
+      </w:r>
+    </w:p>
     <w:p>
       <w:pPr>
         <w:pStyle w:val="ListParagraph"/>
         <w:numPr>
           <w:ilvl w:val="0"/>
-          <w:numId w:val="3"/>
+          <w:numId w:val="4"/>
         </w:numPr>
-        <w:spacing w:after="0" w:line="240" w:lineRule="auto"/>
-        <w:contextualSpacing w:val="0"/>
-      </w:pPr>
-      <w:r>
-        <w:t>How to arrange analysis part.</w:t>
-      </w:r>
-    </w:p>
-    <w:p/>
-    <w:p/>
+      </w:pPr>
+      <w:r>
+        <w:t>Implement ER family</w:t>
+      </w:r>
+      <w:bookmarkStart w:id="0" w:name="_GoBack"/>
+      <w:bookmarkEnd w:id="0"/>
+    </w:p>
     <w:p>
       <w:pPr>
         <w:pStyle w:val="ListParagraph"/>
         <w:numPr>
           <w:ilvl w:val="0"/>
-          <w:numId w:val="3"/>
+          <w:numId w:val="4"/>
         </w:numPr>
-        <w:spacing w:after="0" w:line="240" w:lineRule="auto"/>
-        <w:contextualSpacing w:val="0"/>
       </w:pPr>
     </w:p>
     <w:p/>
@@ -447,6 +485,95 @@
     </w:lvl>
   </w:abstractNum>
   <w:abstractNum w:abstractNumId="2" w15:restartNumberingAfterBreak="0">
+    <w:nsid w:val="71F93FEE"/>
+    <w:multiLevelType w:val="hybridMultilevel"/>
+    <w:tmpl w:val="08785370"/>
+    <w:lvl w:ilvl="0" w:tplc="0409000F">
+      <w:start w:val="1"/>
+      <w:numFmt w:val="decimal"/>
+      <w:lvlText w:val="%1."/>
+      <w:lvlJc w:val="left"/>
+      <w:pPr>
+        <w:ind w:left="720" w:hanging="360"/>
+      </w:pPr>
+      <w:rPr>
+        <w:rFonts w:hint="default"/>
+      </w:rPr>
+    </w:lvl>
+    <w:lvl w:ilvl="1" w:tplc="04090019" w:tentative="1">
+      <w:start w:val="1"/>
+      <w:numFmt w:val="lowerLetter"/>
+      <w:lvlText w:val="%2."/>
+      <w:lvlJc w:val="left"/>
+      <w:pPr>
+        <w:ind w:left="1440" w:hanging="360"/>
+      </w:pPr>
+    </w:lvl>
+    <w:lvl w:ilvl="2" w:tplc="0409001B" w:tentative="1">
+      <w:start w:val="1"/>
+      <w:numFmt w:val="lowerRoman"/>
+      <w:lvlText w:val="%3."/>
+      <w:lvlJc w:val="right"/>
+      <w:pPr>
+        <w:ind w:left="2160" w:hanging="180"/>
+      </w:pPr>
+    </w:lvl>
+    <w:lvl w:ilvl="3" w:tplc="0409000F" w:tentative="1">
+      <w:start w:val="1"/>
+      <w:numFmt w:val="decimal"/>
+      <w:lvlText w:val="%4."/>
+      <w:lvlJc w:val="left"/>
+      <w:pPr>
+        <w:ind w:left="2880" w:hanging="360"/>
+      </w:pPr>
+    </w:lvl>
+    <w:lvl w:ilvl="4" w:tplc="04090019" w:tentative="1">
+      <w:start w:val="1"/>
+      <w:numFmt w:val="lowerLetter"/>
+      <w:lvlText w:val="%5."/>
+      <w:lvlJc w:val="left"/>
+      <w:pPr>
+        <w:ind w:left="3600" w:hanging="360"/>
+      </w:pPr>
+    </w:lvl>
+    <w:lvl w:ilvl="5" w:tplc="0409001B" w:tentative="1">
+      <w:start w:val="1"/>
+      <w:numFmt w:val="lowerRoman"/>
+      <w:lvlText w:val="%6."/>
+      <w:lvlJc w:val="right"/>
+      <w:pPr>
+        <w:ind w:left="4320" w:hanging="180"/>
+      </w:pPr>
+    </w:lvl>
+    <w:lvl w:ilvl="6" w:tplc="0409000F" w:tentative="1">
+      <w:start w:val="1"/>
+      <w:numFmt w:val="decimal"/>
+      <w:lvlText w:val="%7."/>
+      <w:lvlJc w:val="left"/>
+      <w:pPr>
+        <w:ind w:left="5040" w:hanging="360"/>
+      </w:pPr>
+    </w:lvl>
+    <w:lvl w:ilvl="7" w:tplc="04090019" w:tentative="1">
+      <w:start w:val="1"/>
+      <w:numFmt w:val="lowerLetter"/>
+      <w:lvlText w:val="%8."/>
+      <w:lvlJc w:val="left"/>
+      <w:pPr>
+        <w:ind w:left="5760" w:hanging="360"/>
+      </w:pPr>
+    </w:lvl>
+    <w:lvl w:ilvl="8" w:tplc="0409001B" w:tentative="1">
+      <w:start w:val="1"/>
+      <w:numFmt w:val="lowerRoman"/>
+      <w:lvlText w:val="%9."/>
+      <w:lvlJc w:val="right"/>
+      <w:pPr>
+        <w:ind w:left="6480" w:hanging="180"/>
+      </w:pPr>
+    </w:lvl>
+  </w:abstractNum>
+  <w:abstractNum w:abstractNumId="3" w15:restartNumberingAfterBreak="0">
     <w:nsid w:val="7EC93007"/>
     <w:multiLevelType w:val="hybridMultilevel"/>
     <w:tmpl w:val="88E09F9E"/>
@@ -536,7 +663,7 @@
     </w:lvl>
   </w:abstractNum>
   <w:num w:numId="1">
-    <w:abstractNumId w:val="2"/>
+    <w:abstractNumId w:val="3"/>
   </w:num>
   <w:num w:numId="2">
     <w:abstractNumId w:val="1"/>
@@ -570,6 +697,9 @@
     <w:lvlOverride w:ilvl="8">
       <w:startOverride w:val="1"/>
     </w:lvlOverride>
+  </w:num>
+  <w:num w:numId="4">
+    <w:abstractNumId w:val="2"/>
   </w:num>
 </w:numbering>
 </file>

</xml_diff>